<commit_message>
Changed to datalist with option elements instead of ul with li for the menu presenting different languages. Added multiline comments for functions as jsdoc comments. App can now switch between working languages such as php and python and execute code.
</commit_message>
<xml_diff>
--- a/live_coder.docx
+++ b/live_coder.docx
@@ -389,6 +389,26 @@
           <w:lang w:val="sv-SE"/>
         </w:rPr>
         <w:t>Man ska kunna ändra inställningarna av sin editor.</w:t>
+      </w:r>
+    </w:p>
+    <w:p>
+      <w:pPr>
+        <w:pStyle w:val="ListParagraph"/>
+        <w:numPr>
+          <w:ilvl w:val="0"/>
+          <w:numId w:val="5"/>
+        </w:numPr>
+        <w:rPr>
+          <w:szCs w:val="24"/>
+          <w:lang w:val="sv-SE"/>
+        </w:rPr>
+      </w:pPr>
+      <w:r>
+        <w:rPr>
+          <w:szCs w:val="24"/>
+          <w:lang w:val="sv-SE"/>
+        </w:rPr>
+        <w:t>Se till att programmeringsspråksmenyn visar vilket språk man valt.</w:t>
       </w:r>
     </w:p>
     <w:p>

</xml_diff>

<commit_message>
Adding C# language. Problems getting binaries to get data.
</commit_message>
<xml_diff>
--- a/live_coder.docx
+++ b/live_coder.docx
@@ -13,16 +13,8 @@
         <w:rPr>
           <w:lang w:val="sv-SE"/>
         </w:rPr>
-        <w:t xml:space="preserve">Live </w:t>
-      </w:r>
-      <w:proofErr w:type="spellStart"/>
-      <w:r>
-        <w:rPr>
-          <w:lang w:val="sv-SE"/>
-        </w:rPr>
-        <w:t>Coder</w:t>
-      </w:r>
-      <w:proofErr w:type="spellEnd"/>
+        <w:t>Live Coder</w:t>
+      </w:r>
     </w:p>
     <w:p>
       <w:pPr>
@@ -52,43 +44,7 @@
           <w:szCs w:val="24"/>
           <w:lang w:val="sv-SE"/>
         </w:rPr>
-        <w:t xml:space="preserve">Meningen är att låta programmet kommunicera med en underliggande kompilerare. På det sättet räcker det att skriva kod i appen och sen när man sparar, som tex. i en </w:t>
-      </w:r>
-      <w:proofErr w:type="spellStart"/>
-      <w:r>
-        <w:rPr>
-          <w:sz w:val="24"/>
-          <w:szCs w:val="24"/>
-          <w:lang w:val="sv-SE"/>
-        </w:rPr>
-        <w:t>node</w:t>
-      </w:r>
-      <w:proofErr w:type="spellEnd"/>
-      <w:r>
-        <w:rPr>
-          <w:sz w:val="24"/>
-          <w:szCs w:val="24"/>
-          <w:lang w:val="sv-SE"/>
-        </w:rPr>
-        <w:t xml:space="preserve"> </w:t>
-      </w:r>
-      <w:proofErr w:type="spellStart"/>
-      <w:r>
-        <w:rPr>
-          <w:sz w:val="24"/>
-          <w:szCs w:val="24"/>
-          <w:lang w:val="sv-SE"/>
-        </w:rPr>
-        <w:t>app</w:t>
-      </w:r>
-      <w:proofErr w:type="spellEnd"/>
-      <w:r>
-        <w:rPr>
-          <w:sz w:val="24"/>
-          <w:szCs w:val="24"/>
-          <w:lang w:val="sv-SE"/>
-        </w:rPr>
-        <w:t>, så ska appen laddas om och man ser resultatet i ett fönster bredvid självaste live editorn.</w:t>
+        <w:t>Meningen är att låta programmet kommunicera med en underliggande kompilerare. På det sättet räcker det att skriva kod i appen och sen när man sparar, som tex. i en node app, så ska appen laddas om och man ser resultatet i ett fönster bredvid självaste live editorn.</w:t>
       </w:r>
     </w:p>
     <w:p>
@@ -168,21 +124,7 @@
         <w:rPr>
           <w:lang w:val="sv-SE"/>
         </w:rPr>
-        <w:t xml:space="preserve">kalla på </w:t>
-      </w:r>
-      <w:proofErr w:type="spellStart"/>
-      <w:r>
-        <w:rPr>
-          <w:lang w:val="sv-SE"/>
-        </w:rPr>
-        <w:t>APIt</w:t>
-      </w:r>
-      <w:proofErr w:type="spellEnd"/>
-      <w:r>
-        <w:rPr>
-          <w:lang w:val="sv-SE"/>
-        </w:rPr>
-        <w:t xml:space="preserve"> med texten man skrivit genom POST.</w:t>
+        <w:t>kalla på APIt med texten man skrivit genom POST.</w:t>
       </w:r>
     </w:p>
     <w:p>
@@ -200,16 +142,8 @@
         <w:rPr>
           <w:lang w:val="sv-SE"/>
         </w:rPr>
-        <w:t xml:space="preserve">I </w:t>
-      </w:r>
-      <w:proofErr w:type="spellStart"/>
-      <w:r>
-        <w:rPr>
-          <w:lang w:val="sv-SE"/>
-        </w:rPr>
-        <w:t>API:t</w:t>
-      </w:r>
-      <w:proofErr w:type="spellEnd"/>
+        <w:t>I API:t</w:t>
+      </w:r>
       <w:r>
         <w:rPr>
           <w:lang w:val="sv-SE"/>
@@ -284,23 +218,7 @@
           <w:szCs w:val="24"/>
           <w:lang w:val="sv-SE"/>
         </w:rPr>
-        <w:t>exekvera filen genom ”</w:t>
-      </w:r>
-      <w:proofErr w:type="spellStart"/>
-      <w:r>
-        <w:rPr>
-          <w:szCs w:val="24"/>
-          <w:lang w:val="sv-SE"/>
-        </w:rPr>
-        <w:t>php</w:t>
-      </w:r>
-      <w:proofErr w:type="spellEnd"/>
-      <w:r>
-        <w:rPr>
-          <w:szCs w:val="24"/>
-          <w:lang w:val="sv-SE"/>
-        </w:rPr>
-        <w:t xml:space="preserve"> -f &lt;filnamn&gt;”</w:t>
+        <w:t>exekvera filen genom ”php -f &lt;filnamn&gt;”</w:t>
       </w:r>
     </w:p>
     <w:p>
@@ -413,8 +331,57 @@
     </w:p>
     <w:p>
       <w:pPr>
-        <w:rPr>
-          <w:szCs w:val="24"/>
+        <w:pStyle w:val="Heading1"/>
+        <w:rPr>
+          <w:lang w:val="sv-SE"/>
+        </w:rPr>
+      </w:pPr>
+      <w:r>
+        <w:rPr>
+          <w:lang w:val="sv-SE"/>
+        </w:rPr>
+        <w:t>Installering</w:t>
+      </w:r>
+    </w:p>
+    <w:p>
+      <w:pPr>
+        <w:pStyle w:val="ListParagraph"/>
+        <w:numPr>
+          <w:ilvl w:val="0"/>
+          <w:numId w:val="6"/>
+        </w:numPr>
+        <w:rPr>
+          <w:lang w:val="sv-SE"/>
+        </w:rPr>
+      </w:pPr>
+      <w:r>
+        <w:rPr>
+          <w:lang w:val="sv-SE"/>
+        </w:rPr>
+        <w:t>När man klonar repot ska man behöva installera alla dependencies och binaries</w:t>
+      </w:r>
+    </w:p>
+    <w:p>
+      <w:pPr>
+        <w:pStyle w:val="ListParagraph"/>
+        <w:numPr>
+          <w:ilvl w:val="1"/>
+          <w:numId w:val="6"/>
+        </w:numPr>
+        <w:rPr>
+          <w:lang w:val="sv-SE"/>
+        </w:rPr>
+      </w:pPr>
+      <w:r>
+        <w:rPr>
+          <w:lang w:val="sv-SE"/>
+        </w:rPr>
+        <w:t>detta kan ske genom npm install och postskripts.</w:t>
+      </w:r>
+    </w:p>
+    <w:p>
+      <w:pPr>
+        <w:rPr>
           <w:lang w:val="sv-SE"/>
         </w:rPr>
       </w:pPr>
@@ -436,23 +403,7 @@
           <w:szCs w:val="24"/>
           <w:lang w:val="sv-SE"/>
         </w:rPr>
-        <w:t xml:space="preserve">testa genom </w:t>
-      </w:r>
-      <w:proofErr w:type="spellStart"/>
-      <w:r>
-        <w:rPr>
-          <w:szCs w:val="24"/>
-          <w:lang w:val="sv-SE"/>
-        </w:rPr>
-        <w:t>curl</w:t>
-      </w:r>
-      <w:proofErr w:type="spellEnd"/>
-      <w:r>
-        <w:rPr>
-          <w:szCs w:val="24"/>
-          <w:lang w:val="sv-SE"/>
-        </w:rPr>
-        <w:t xml:space="preserve"> först</w:t>
+        <w:t>testa genom curl först</w:t>
       </w:r>
     </w:p>
     <w:p>
@@ -496,6 +447,119 @@
 <file path=word/numbering.xml><?xml version="1.0" encoding="utf-8"?>
 <w:numbering xmlns:wpc="http://schemas.microsoft.com/office/word/2010/wordprocessingCanvas" xmlns:cx="http://schemas.microsoft.com/office/drawing/2014/chartex" xmlns:cx1="http://schemas.microsoft.com/office/drawing/2015/9/8/chartex" xmlns:cx2="http://schemas.microsoft.com/office/drawing/2015/10/21/chartex" xmlns:cx3="http://schemas.microsoft.com/office/drawing/2016/5/9/chartex" xmlns:cx4="http://schemas.microsoft.com/office/drawing/2016/5/10/chartex" xmlns:cx5="http://schemas.microsoft.com/office/drawing/2016/5/11/chartex" xmlns:cx6="http://schemas.microsoft.com/office/drawing/2016/5/12/chartex" xmlns:cx7="http://schemas.microsoft.com/office/drawing/2016/5/13/chartex" xmlns:cx8="http://schemas.microsoft.com/office/drawing/2016/5/14/chartex" xmlns:mc="http://schemas.openxmlformats.org/markup-compatibility/2006" xmlns:aink="http://schemas.microsoft.com/office/drawing/2016/ink" xmlns:am3d="http://schemas.microsoft.com/office/drawing/2017/model3d" xmlns:o="urn:schemas-microsoft-com:office:office" xmlns:r="http://schemas.openxmlformats.org/officeDocument/2006/relationships" xmlns:m="http://schemas.openxmlformats.org/officeDocument/2006/math" xmlns:v="urn:schemas-microsoft-com:vml" xmlns:wp14="http://schemas.microsoft.com/office/word/2010/wordprocessingDrawing" xmlns:wp="http://schemas.openxmlformats.org/drawingml/2006/wordprocessingDrawing" xmlns:w10="urn:schemas-microsoft-com:office:word" xmlns:w="http://schemas.openxmlformats.org/wordprocessingml/2006/main" xmlns:w14="http://schemas.microsoft.com/office/word/2010/wordml" xmlns:w15="http://schemas.microsoft.com/office/word/2012/wordml" xmlns:w16cex="http://schemas.microsoft.com/office/word/2018/wordml/cex" xmlns:w16cid="http://schemas.microsoft.com/office/word/2016/wordml/cid" xmlns:w16="http://schemas.microsoft.com/office/word/2018/wordml" xmlns:w16sdtdh="http://schemas.microsoft.com/office/word/2020/wordml/sdtdatahash" xmlns:w16se="http://schemas.microsoft.com/office/word/2015/wordml/symex" xmlns:wpg="http://schemas.microsoft.com/office/word/2010/wordprocessingGroup" xmlns:wpi="http://schemas.microsoft.com/office/word/2010/wordprocessingInk" xmlns:wne="http://schemas.microsoft.com/office/word/2006/wordml" xmlns:wps="http://schemas.microsoft.com/office/word/2010/wordprocessingShape" mc:Ignorable="w14 w15 w16se w16cid w16 w16cex w16sdtdh wp14">
   <w:abstractNum w:abstractNumId="0" w15:restartNumberingAfterBreak="0">
+    <w:nsid w:val="058D23E8"/>
+    <w:multiLevelType w:val="hybridMultilevel"/>
+    <w:tmpl w:val="4E32228E"/>
+    <w:lvl w:ilvl="0" w:tplc="041D0001">
+      <w:start w:val="1"/>
+      <w:numFmt w:val="bullet"/>
+      <w:lvlText w:val=""/>
+      <w:lvlJc w:val="left"/>
+      <w:pPr>
+        <w:ind w:left="720" w:hanging="360"/>
+      </w:pPr>
+      <w:rPr>
+        <w:rFonts w:ascii="Symbol" w:hAnsi="Symbol" w:hint="default"/>
+      </w:rPr>
+    </w:lvl>
+    <w:lvl w:ilvl="1" w:tplc="041D0003">
+      <w:start w:val="1"/>
+      <w:numFmt w:val="bullet"/>
+      <w:lvlText w:val="o"/>
+      <w:lvlJc w:val="left"/>
+      <w:pPr>
+        <w:ind w:left="1440" w:hanging="360"/>
+      </w:pPr>
+      <w:rPr>
+        <w:rFonts w:ascii="Courier New" w:hAnsi="Courier New" w:cs="Courier New" w:hint="default"/>
+      </w:rPr>
+    </w:lvl>
+    <w:lvl w:ilvl="2" w:tplc="041D0005" w:tentative="1">
+      <w:start w:val="1"/>
+      <w:numFmt w:val="bullet"/>
+      <w:lvlText w:val=""/>
+      <w:lvlJc w:val="left"/>
+      <w:pPr>
+        <w:ind w:left="2160" w:hanging="360"/>
+      </w:pPr>
+      <w:rPr>
+        <w:rFonts w:ascii="Wingdings" w:hAnsi="Wingdings" w:hint="default"/>
+      </w:rPr>
+    </w:lvl>
+    <w:lvl w:ilvl="3" w:tplc="041D0001" w:tentative="1">
+      <w:start w:val="1"/>
+      <w:numFmt w:val="bullet"/>
+      <w:lvlText w:val=""/>
+      <w:lvlJc w:val="left"/>
+      <w:pPr>
+        <w:ind w:left="2880" w:hanging="360"/>
+      </w:pPr>
+      <w:rPr>
+        <w:rFonts w:ascii="Symbol" w:hAnsi="Symbol" w:hint="default"/>
+      </w:rPr>
+    </w:lvl>
+    <w:lvl w:ilvl="4" w:tplc="041D0003" w:tentative="1">
+      <w:start w:val="1"/>
+      <w:numFmt w:val="bullet"/>
+      <w:lvlText w:val="o"/>
+      <w:lvlJc w:val="left"/>
+      <w:pPr>
+        <w:ind w:left="3600" w:hanging="360"/>
+      </w:pPr>
+      <w:rPr>
+        <w:rFonts w:ascii="Courier New" w:hAnsi="Courier New" w:cs="Courier New" w:hint="default"/>
+      </w:rPr>
+    </w:lvl>
+    <w:lvl w:ilvl="5" w:tplc="041D0005" w:tentative="1">
+      <w:start w:val="1"/>
+      <w:numFmt w:val="bullet"/>
+      <w:lvlText w:val=""/>
+      <w:lvlJc w:val="left"/>
+      <w:pPr>
+        <w:ind w:left="4320" w:hanging="360"/>
+      </w:pPr>
+      <w:rPr>
+        <w:rFonts w:ascii="Wingdings" w:hAnsi="Wingdings" w:hint="default"/>
+      </w:rPr>
+    </w:lvl>
+    <w:lvl w:ilvl="6" w:tplc="041D0001" w:tentative="1">
+      <w:start w:val="1"/>
+      <w:numFmt w:val="bullet"/>
+      <w:lvlText w:val=""/>
+      <w:lvlJc w:val="left"/>
+      <w:pPr>
+        <w:ind w:left="5040" w:hanging="360"/>
+      </w:pPr>
+      <w:rPr>
+        <w:rFonts w:ascii="Symbol" w:hAnsi="Symbol" w:hint="default"/>
+      </w:rPr>
+    </w:lvl>
+    <w:lvl w:ilvl="7" w:tplc="041D0003" w:tentative="1">
+      <w:start w:val="1"/>
+      <w:numFmt w:val="bullet"/>
+      <w:lvlText w:val="o"/>
+      <w:lvlJc w:val="left"/>
+      <w:pPr>
+        <w:ind w:left="5760" w:hanging="360"/>
+      </w:pPr>
+      <w:rPr>
+        <w:rFonts w:ascii="Courier New" w:hAnsi="Courier New" w:cs="Courier New" w:hint="default"/>
+      </w:rPr>
+    </w:lvl>
+    <w:lvl w:ilvl="8" w:tplc="041D0005" w:tentative="1">
+      <w:start w:val="1"/>
+      <w:numFmt w:val="bullet"/>
+      <w:lvlText w:val=""/>
+      <w:lvlJc w:val="left"/>
+      <w:pPr>
+        <w:ind w:left="6480" w:hanging="360"/>
+      </w:pPr>
+      <w:rPr>
+        <w:rFonts w:ascii="Wingdings" w:hAnsi="Wingdings" w:hint="default"/>
+      </w:rPr>
+    </w:lvl>
+  </w:abstractNum>
+  <w:abstractNum w:abstractNumId="1" w15:restartNumberingAfterBreak="0">
     <w:nsid w:val="2F2A2868"/>
     <w:multiLevelType w:val="multilevel"/>
     <w:tmpl w:val="CF84A7B4"/>
@@ -614,7 +678,7 @@
       </w:rPr>
     </w:lvl>
   </w:abstractNum>
-  <w:abstractNum w:abstractNumId="1" w15:restartNumberingAfterBreak="0">
+  <w:abstractNum w:abstractNumId="2" w15:restartNumberingAfterBreak="0">
     <w:nsid w:val="32C145DD"/>
     <w:multiLevelType w:val="hybridMultilevel"/>
     <w:tmpl w:val="F3E8D4C4"/>
@@ -727,7 +791,7 @@
       </w:rPr>
     </w:lvl>
   </w:abstractNum>
-  <w:abstractNum w:abstractNumId="2" w15:restartNumberingAfterBreak="0">
+  <w:abstractNum w:abstractNumId="3" w15:restartNumberingAfterBreak="0">
     <w:nsid w:val="34E32282"/>
     <w:multiLevelType w:val="hybridMultilevel"/>
     <w:tmpl w:val="3442327A"/>
@@ -813,7 +877,7 @@
       </w:pPr>
     </w:lvl>
   </w:abstractNum>
-  <w:abstractNum w:abstractNumId="3" w15:restartNumberingAfterBreak="0">
+  <w:abstractNum w:abstractNumId="4" w15:restartNumberingAfterBreak="0">
     <w:nsid w:val="35EB2CAD"/>
     <w:multiLevelType w:val="hybridMultilevel"/>
     <w:tmpl w:val="A5F2ABF6"/>
@@ -902,7 +966,7 @@
       </w:pPr>
     </w:lvl>
   </w:abstractNum>
-  <w:abstractNum w:abstractNumId="4" w15:restartNumberingAfterBreak="0">
+  <w:abstractNum w:abstractNumId="5" w15:restartNumberingAfterBreak="0">
     <w:nsid w:val="4FD272AB"/>
     <w:multiLevelType w:val="multilevel"/>
     <w:tmpl w:val="FA0E9EDC"/>
@@ -1016,19 +1080,22 @@
     </w:lvl>
   </w:abstractNum>
   <w:num w:numId="1">
+    <w:abstractNumId w:val="3"/>
+  </w:num>
+  <w:num w:numId="2">
+    <w:abstractNumId w:val="5"/>
+  </w:num>
+  <w:num w:numId="3">
+    <w:abstractNumId w:val="1"/>
+  </w:num>
+  <w:num w:numId="4">
+    <w:abstractNumId w:val="4"/>
+  </w:num>
+  <w:num w:numId="5">
     <w:abstractNumId w:val="2"/>
   </w:num>
-  <w:num w:numId="2">
-    <w:abstractNumId w:val="4"/>
-  </w:num>
-  <w:num w:numId="3">
+  <w:num w:numId="6">
     <w:abstractNumId w:val="0"/>
-  </w:num>
-  <w:num w:numId="4">
-    <w:abstractNumId w:val="3"/>
-  </w:num>
-  <w:num w:numId="5">
-    <w:abstractNumId w:val="1"/>
   </w:num>
 </w:numbering>
 </file>

</xml_diff>

<commit_message>
Added dotnet (C#) language. Comments and some code clean up needs to be done.
</commit_message>
<xml_diff>
--- a/live_coder.docx
+++ b/live_coder.docx
@@ -376,7 +376,73 @@
         <w:rPr>
           <w:lang w:val="sv-SE"/>
         </w:rPr>
-        <w:t>detta kan ske genom npm install och postskripts.</w:t>
+        <w:t>detta kan ske genom npm install och posts</w:t>
+      </w:r>
+      <w:r>
+        <w:rPr>
+          <w:lang w:val="sv-SE"/>
+        </w:rPr>
+        <w:t>c</w:t>
+      </w:r>
+      <w:r>
+        <w:rPr>
+          <w:lang w:val="sv-SE"/>
+        </w:rPr>
+        <w:t>ripts</w:t>
+      </w:r>
+    </w:p>
+    <w:p>
+      <w:pPr>
+        <w:pStyle w:val="ListParagraph"/>
+        <w:numPr>
+          <w:ilvl w:val="2"/>
+          <w:numId w:val="6"/>
+        </w:numPr>
+        <w:rPr>
+          <w:lang w:val="sv-SE"/>
+        </w:rPr>
+      </w:pPr>
+      <w:r>
+        <w:rPr>
+          <w:lang w:val="sv-SE"/>
+        </w:rPr>
+        <w:t>postscripts</w:t>
+      </w:r>
+    </w:p>
+    <w:p>
+      <w:pPr>
+        <w:pStyle w:val="ListParagraph"/>
+        <w:numPr>
+          <w:ilvl w:val="3"/>
+          <w:numId w:val="6"/>
+        </w:numPr>
+        <w:rPr>
+          <w:lang w:val="sv-SE"/>
+        </w:rPr>
+      </w:pPr>
+      <w:r>
+        <w:rPr>
+          <w:lang w:val="sv-SE"/>
+        </w:rPr>
+        <w:t>installera nödvändiga binaries</w:t>
+      </w:r>
+    </w:p>
+    <w:p>
+      <w:pPr>
+        <w:pStyle w:val="ListParagraph"/>
+        <w:numPr>
+          <w:ilvl w:val="3"/>
+          <w:numId w:val="6"/>
+        </w:numPr>
+        <w:rPr>
+          <w:lang w:val="sv-SE"/>
+        </w:rPr>
+      </w:pPr>
+      <w:r>
+        <w:rPr>
+          <w:lang w:val="sv-SE"/>
+        </w:rPr>
+        <w:t>skapa olika mappar</w:t>
       </w:r>
     </w:p>
     <w:p>
@@ -474,7 +540,7 @@
         <w:rFonts w:ascii="Courier New" w:hAnsi="Courier New" w:cs="Courier New" w:hint="default"/>
       </w:rPr>
     </w:lvl>
-    <w:lvl w:ilvl="2" w:tplc="041D0005" w:tentative="1">
+    <w:lvl w:ilvl="2" w:tplc="041D0005">
       <w:start w:val="1"/>
       <w:numFmt w:val="bullet"/>
       <w:lvlText w:val=""/>
@@ -486,7 +552,7 @@
         <w:rFonts w:ascii="Wingdings" w:hAnsi="Wingdings" w:hint="default"/>
       </w:rPr>
     </w:lvl>
-    <w:lvl w:ilvl="3" w:tplc="041D0001" w:tentative="1">
+    <w:lvl w:ilvl="3" w:tplc="041D0001">
       <w:start w:val="1"/>
       <w:numFmt w:val="bullet"/>
       <w:lvlText w:val=""/>

</xml_diff>

<commit_message>
Added js module clike_mode for c-like languages, such as C# for highlightning in CodeMirror. To do: Need to change code in app.mjs to retrieve right value from req.body.mode due to change in client from mode to name: mode.
</commit_message>
<xml_diff>
--- a/live_coder.docx
+++ b/live_coder.docx
@@ -443,6 +443,12 @@
           <w:lang w:val="sv-SE"/>
         </w:rPr>
         <w:t>skapa olika mappar</w:t>
+      </w:r>
+      <w:r>
+        <w:rPr>
+          <w:lang w:val="sv-SE"/>
+        </w:rPr>
+        <w:t xml:space="preserve"> för att installera ev. startprojekt</w:t>
       </w:r>
     </w:p>
     <w:p>

</xml_diff>

<commit_message>
Changed something in Doc.
</commit_message>
<xml_diff>
--- a/live_coder.docx
+++ b/live_coder.docx
@@ -449,6 +449,38 @@
           <w:lang w:val="sv-SE"/>
         </w:rPr>
         <w:t xml:space="preserve"> för att installera ev. startprojekt</w:t>
+      </w:r>
+    </w:p>
+    <w:p>
+      <w:pPr>
+        <w:pStyle w:val="Heading1"/>
+        <w:rPr>
+          <w:lang w:val="sv-SE"/>
+        </w:rPr>
+      </w:pPr>
+      <w:r>
+        <w:rPr>
+          <w:lang w:val="sv-SE"/>
+        </w:rPr>
+        <w:t>Förändringar</w:t>
+      </w:r>
+    </w:p>
+    <w:p>
+      <w:pPr>
+        <w:pStyle w:val="ListParagraph"/>
+        <w:numPr>
+          <w:ilvl w:val="0"/>
+          <w:numId w:val="8"/>
+        </w:numPr>
+        <w:rPr>
+          <w:lang w:val="sv-SE"/>
+        </w:rPr>
+      </w:pPr>
+      <w:r>
+        <w:rPr>
+          <w:lang w:val="sv-SE"/>
+        </w:rPr>
+        <w:t>Kanske ändra till stdout vid fel av att exekvera binary istället för stderr. Då får man med C#’s felmeddelanden.</w:t>
       </w:r>
     </w:p>
     <w:p>
@@ -1148,6 +1180,232 @@
       </w:pPr>
       <w:rPr>
         <w:rFonts w:hint="default"/>
+      </w:rPr>
+    </w:lvl>
+  </w:abstractNum>
+  <w:abstractNum w:abstractNumId="6" w15:restartNumberingAfterBreak="0">
+    <w:nsid w:val="61321693"/>
+    <w:multiLevelType w:val="hybridMultilevel"/>
+    <w:tmpl w:val="8DB6EF9C"/>
+    <w:lvl w:ilvl="0" w:tplc="041D0001">
+      <w:start w:val="1"/>
+      <w:numFmt w:val="bullet"/>
+      <w:lvlText w:val=""/>
+      <w:lvlJc w:val="left"/>
+      <w:pPr>
+        <w:ind w:left="720" w:hanging="360"/>
+      </w:pPr>
+      <w:rPr>
+        <w:rFonts w:ascii="Symbol" w:hAnsi="Symbol" w:hint="default"/>
+      </w:rPr>
+    </w:lvl>
+    <w:lvl w:ilvl="1" w:tplc="041D0003" w:tentative="1">
+      <w:start w:val="1"/>
+      <w:numFmt w:val="bullet"/>
+      <w:lvlText w:val="o"/>
+      <w:lvlJc w:val="left"/>
+      <w:pPr>
+        <w:ind w:left="1440" w:hanging="360"/>
+      </w:pPr>
+      <w:rPr>
+        <w:rFonts w:ascii="Courier New" w:hAnsi="Courier New" w:cs="Courier New" w:hint="default"/>
+      </w:rPr>
+    </w:lvl>
+    <w:lvl w:ilvl="2" w:tplc="041D0005" w:tentative="1">
+      <w:start w:val="1"/>
+      <w:numFmt w:val="bullet"/>
+      <w:lvlText w:val=""/>
+      <w:lvlJc w:val="left"/>
+      <w:pPr>
+        <w:ind w:left="2160" w:hanging="360"/>
+      </w:pPr>
+      <w:rPr>
+        <w:rFonts w:ascii="Wingdings" w:hAnsi="Wingdings" w:hint="default"/>
+      </w:rPr>
+    </w:lvl>
+    <w:lvl w:ilvl="3" w:tplc="041D0001" w:tentative="1">
+      <w:start w:val="1"/>
+      <w:numFmt w:val="bullet"/>
+      <w:lvlText w:val=""/>
+      <w:lvlJc w:val="left"/>
+      <w:pPr>
+        <w:ind w:left="2880" w:hanging="360"/>
+      </w:pPr>
+      <w:rPr>
+        <w:rFonts w:ascii="Symbol" w:hAnsi="Symbol" w:hint="default"/>
+      </w:rPr>
+    </w:lvl>
+    <w:lvl w:ilvl="4" w:tplc="041D0003" w:tentative="1">
+      <w:start w:val="1"/>
+      <w:numFmt w:val="bullet"/>
+      <w:lvlText w:val="o"/>
+      <w:lvlJc w:val="left"/>
+      <w:pPr>
+        <w:ind w:left="3600" w:hanging="360"/>
+      </w:pPr>
+      <w:rPr>
+        <w:rFonts w:ascii="Courier New" w:hAnsi="Courier New" w:cs="Courier New" w:hint="default"/>
+      </w:rPr>
+    </w:lvl>
+    <w:lvl w:ilvl="5" w:tplc="041D0005" w:tentative="1">
+      <w:start w:val="1"/>
+      <w:numFmt w:val="bullet"/>
+      <w:lvlText w:val=""/>
+      <w:lvlJc w:val="left"/>
+      <w:pPr>
+        <w:ind w:left="4320" w:hanging="360"/>
+      </w:pPr>
+      <w:rPr>
+        <w:rFonts w:ascii="Wingdings" w:hAnsi="Wingdings" w:hint="default"/>
+      </w:rPr>
+    </w:lvl>
+    <w:lvl w:ilvl="6" w:tplc="041D0001" w:tentative="1">
+      <w:start w:val="1"/>
+      <w:numFmt w:val="bullet"/>
+      <w:lvlText w:val=""/>
+      <w:lvlJc w:val="left"/>
+      <w:pPr>
+        <w:ind w:left="5040" w:hanging="360"/>
+      </w:pPr>
+      <w:rPr>
+        <w:rFonts w:ascii="Symbol" w:hAnsi="Symbol" w:hint="default"/>
+      </w:rPr>
+    </w:lvl>
+    <w:lvl w:ilvl="7" w:tplc="041D0003" w:tentative="1">
+      <w:start w:val="1"/>
+      <w:numFmt w:val="bullet"/>
+      <w:lvlText w:val="o"/>
+      <w:lvlJc w:val="left"/>
+      <w:pPr>
+        <w:ind w:left="5760" w:hanging="360"/>
+      </w:pPr>
+      <w:rPr>
+        <w:rFonts w:ascii="Courier New" w:hAnsi="Courier New" w:cs="Courier New" w:hint="default"/>
+      </w:rPr>
+    </w:lvl>
+    <w:lvl w:ilvl="8" w:tplc="041D0005" w:tentative="1">
+      <w:start w:val="1"/>
+      <w:numFmt w:val="bullet"/>
+      <w:lvlText w:val=""/>
+      <w:lvlJc w:val="left"/>
+      <w:pPr>
+        <w:ind w:left="6480" w:hanging="360"/>
+      </w:pPr>
+      <w:rPr>
+        <w:rFonts w:ascii="Wingdings" w:hAnsi="Wingdings" w:hint="default"/>
+      </w:rPr>
+    </w:lvl>
+  </w:abstractNum>
+  <w:abstractNum w:abstractNumId="7" w15:restartNumberingAfterBreak="0">
+    <w:nsid w:val="64BA07F0"/>
+    <w:multiLevelType w:val="hybridMultilevel"/>
+    <w:tmpl w:val="507E84F2"/>
+    <w:lvl w:ilvl="0" w:tplc="041D0001">
+      <w:start w:val="1"/>
+      <w:numFmt w:val="bullet"/>
+      <w:lvlText w:val=""/>
+      <w:lvlJc w:val="left"/>
+      <w:pPr>
+        <w:ind w:left="720" w:hanging="360"/>
+      </w:pPr>
+      <w:rPr>
+        <w:rFonts w:ascii="Symbol" w:hAnsi="Symbol" w:hint="default"/>
+      </w:rPr>
+    </w:lvl>
+    <w:lvl w:ilvl="1" w:tplc="041D0003" w:tentative="1">
+      <w:start w:val="1"/>
+      <w:numFmt w:val="bullet"/>
+      <w:lvlText w:val="o"/>
+      <w:lvlJc w:val="left"/>
+      <w:pPr>
+        <w:ind w:left="1440" w:hanging="360"/>
+      </w:pPr>
+      <w:rPr>
+        <w:rFonts w:ascii="Courier New" w:hAnsi="Courier New" w:cs="Courier New" w:hint="default"/>
+      </w:rPr>
+    </w:lvl>
+    <w:lvl w:ilvl="2" w:tplc="041D0005" w:tentative="1">
+      <w:start w:val="1"/>
+      <w:numFmt w:val="bullet"/>
+      <w:lvlText w:val=""/>
+      <w:lvlJc w:val="left"/>
+      <w:pPr>
+        <w:ind w:left="2160" w:hanging="360"/>
+      </w:pPr>
+      <w:rPr>
+        <w:rFonts w:ascii="Wingdings" w:hAnsi="Wingdings" w:hint="default"/>
+      </w:rPr>
+    </w:lvl>
+    <w:lvl w:ilvl="3" w:tplc="041D0001" w:tentative="1">
+      <w:start w:val="1"/>
+      <w:numFmt w:val="bullet"/>
+      <w:lvlText w:val=""/>
+      <w:lvlJc w:val="left"/>
+      <w:pPr>
+        <w:ind w:left="2880" w:hanging="360"/>
+      </w:pPr>
+      <w:rPr>
+        <w:rFonts w:ascii="Symbol" w:hAnsi="Symbol" w:hint="default"/>
+      </w:rPr>
+    </w:lvl>
+    <w:lvl w:ilvl="4" w:tplc="041D0003" w:tentative="1">
+      <w:start w:val="1"/>
+      <w:numFmt w:val="bullet"/>
+      <w:lvlText w:val="o"/>
+      <w:lvlJc w:val="left"/>
+      <w:pPr>
+        <w:ind w:left="3600" w:hanging="360"/>
+      </w:pPr>
+      <w:rPr>
+        <w:rFonts w:ascii="Courier New" w:hAnsi="Courier New" w:cs="Courier New" w:hint="default"/>
+      </w:rPr>
+    </w:lvl>
+    <w:lvl w:ilvl="5" w:tplc="041D0005" w:tentative="1">
+      <w:start w:val="1"/>
+      <w:numFmt w:val="bullet"/>
+      <w:lvlText w:val=""/>
+      <w:lvlJc w:val="left"/>
+      <w:pPr>
+        <w:ind w:left="4320" w:hanging="360"/>
+      </w:pPr>
+      <w:rPr>
+        <w:rFonts w:ascii="Wingdings" w:hAnsi="Wingdings" w:hint="default"/>
+      </w:rPr>
+    </w:lvl>
+    <w:lvl w:ilvl="6" w:tplc="041D0001" w:tentative="1">
+      <w:start w:val="1"/>
+      <w:numFmt w:val="bullet"/>
+      <w:lvlText w:val=""/>
+      <w:lvlJc w:val="left"/>
+      <w:pPr>
+        <w:ind w:left="5040" w:hanging="360"/>
+      </w:pPr>
+      <w:rPr>
+        <w:rFonts w:ascii="Symbol" w:hAnsi="Symbol" w:hint="default"/>
+      </w:rPr>
+    </w:lvl>
+    <w:lvl w:ilvl="7" w:tplc="041D0003" w:tentative="1">
+      <w:start w:val="1"/>
+      <w:numFmt w:val="bullet"/>
+      <w:lvlText w:val="o"/>
+      <w:lvlJc w:val="left"/>
+      <w:pPr>
+        <w:ind w:left="5760" w:hanging="360"/>
+      </w:pPr>
+      <w:rPr>
+        <w:rFonts w:ascii="Courier New" w:hAnsi="Courier New" w:cs="Courier New" w:hint="default"/>
+      </w:rPr>
+    </w:lvl>
+    <w:lvl w:ilvl="8" w:tplc="041D0005" w:tentative="1">
+      <w:start w:val="1"/>
+      <w:numFmt w:val="bullet"/>
+      <w:lvlText w:val=""/>
+      <w:lvlJc w:val="left"/>
+      <w:pPr>
+        <w:ind w:left="6480" w:hanging="360"/>
+      </w:pPr>
+      <w:rPr>
+        <w:rFonts w:ascii="Wingdings" w:hAnsi="Wingdings" w:hint="default"/>
       </w:rPr>
     </w:lvl>
   </w:abstractNum>
@@ -1168,6 +1426,12 @@
   </w:num>
   <w:num w:numId="6">
     <w:abstractNumId w:val="0"/>
+  </w:num>
+  <w:num w:numId="7">
+    <w:abstractNumId w:val="6"/>
+  </w:num>
+  <w:num w:numId="8">
+    <w:abstractNumId w:val="7"/>
   </w:num>
 </w:numbering>
 </file>

</xml_diff>